<commit_message>
fixed TOC paragraph space
</commit_message>
<xml_diff>
--- a/standard/template-cuni-law-standard.docx
+++ b/standard/template-cuni-law-standard.docx
@@ -119,6 +119,7 @@
             <w:listItem w:displayText="Disertační" w:value="Disertační"/>
           </w:dropDownList>
         </w:sdtPr>
+        <w:sdtEndPr/>
         <w:sdtContent>
           <w:r>
             <w:t>Rigorózní</w:t>
@@ -148,6 +149,7 @@
             <w:listItem w:displayText="Školitel" w:value="Školitel"/>
           </w:dropDownList>
         </w:sdtPr>
+        <w:sdtEndPr/>
         <w:sdtContent>
           <w:r>
             <w:t>Pověřený akademický pracovník</w:t>
@@ -191,6 +193,7 @@
             <w:listItem w:displayText="Studijní program" w:value="Studijní program"/>
           </w:dropDownList>
         </w:sdtPr>
+        <w:sdtEndPr/>
         <w:sdtContent>
           <w:r>
             <w:t>Tematický okruh</w:t>
@@ -243,7 +246,7 @@
         <w:rPr>
           <w:noProof/>
         </w:rPr>
-        <w:t>03. 08. 2020</w:t>
+        <w:t>09. 08. 2020</w:t>
       </w:r>
       <w:r>
         <w:fldChar w:fldCharType="end"/>
@@ -295,6 +298,7 @@
             <w:listItem w:displayText="disertační" w:value="disertační"/>
           </w:dropDownList>
         </w:sdtPr>
+        <w:sdtEndPr/>
         <w:sdtContent>
           <w:r>
             <w:t>rigorózní</w:t>
@@ -395,6 +399,7 @@
           <w:listItem w:displayText="disertantka" w:value="disertantka"/>
         </w:dropDownList>
       </w:sdtPr>
+      <w:sdtEndPr/>
       <w:sdtContent>
         <w:p>
           <w:pPr>
@@ -13763,9 +13768,9 @@
     <w:autoRedefine/>
     <w:uiPriority w:val="39"/>
     <w:unhideWhenUsed/>
-    <w:rsid w:val="007F5D0B"/>
+    <w:rsid w:val="00F525EF"/>
     <w:pPr>
-      <w:spacing w:before="120"/>
+      <w:spacing w:line="360" w:lineRule="auto"/>
     </w:pPr>
     <w:rPr>
       <w:bCs/>
@@ -13779,10 +13784,10 @@
     <w:autoRedefine/>
     <w:uiPriority w:val="39"/>
     <w:unhideWhenUsed/>
-    <w:rsid w:val="00FA1985"/>
+    <w:rsid w:val="00F525EF"/>
     <w:pPr>
-      <w:spacing w:before="120" w:line="360" w:lineRule="auto"/>
-      <w:ind w:left="240"/>
+      <w:spacing w:line="360" w:lineRule="auto"/>
+      <w:ind w:left="238"/>
     </w:pPr>
     <w:rPr>
       <w:bCs/>
@@ -13796,9 +13801,10 @@
     <w:autoRedefine/>
     <w:uiPriority w:val="39"/>
     <w:unhideWhenUsed/>
-    <w:rsid w:val="00FA1985"/>
+    <w:rsid w:val="00F525EF"/>
     <w:pPr>
-      <w:ind w:left="480"/>
+      <w:spacing w:line="360" w:lineRule="auto"/>
+      <w:ind w:left="482"/>
     </w:pPr>
     <w:rPr>
       <w:szCs w:val="20"/>
@@ -14236,14 +14242,14 @@
     <w:charset w:val="00"/>
     <w:family w:val="roman"/>
     <w:pitch w:val="variable"/>
-    <w:sig w:usb0="20002A87" w:usb1="80000000" w:usb2="00000008" w:usb3="00000000" w:csb0="000001FF" w:csb1="00000000"/>
+    <w:sig w:usb0="E0002EFF" w:usb1="C000785B" w:usb2="00000009" w:usb3="00000000" w:csb0="000001FF" w:csb1="00000000"/>
   </w:font>
   <w:font w:name="Calibri">
     <w:panose1 w:val="020F0502020204030204"/>
     <w:charset w:val="00"/>
     <w:family w:val="swiss"/>
     <w:pitch w:val="variable"/>
-    <w:sig w:usb0="A00002EF" w:usb1="4000207B" w:usb2="00000000" w:usb3="00000000" w:csb0="0000009F" w:csb1="00000000"/>
+    <w:sig w:usb0="E0002AFF" w:usb1="C000247B" w:usb2="00000009" w:usb3="00000000" w:csb0="000001FF" w:csb1="00000000"/>
   </w:font>
   <w:font w:name="Calibri Light">
     <w:panose1 w:val="020F0302020204030204"/>
@@ -14274,6 +14280,7 @@
     <w:rsid w:val="000542E1"/>
     <w:rsid w:val="00150B7E"/>
     <w:rsid w:val="00190067"/>
+    <w:rsid w:val="00425525"/>
     <w:rsid w:val="007C40FB"/>
     <w:rsid w:val="008B17AB"/>
     <w:rsid w:val="00960C4C"/>

</xml_diff>